<commit_message>
Added data structure to hold file data
Using a Dictionary with a key of the subcontroller file and value of
list of type ParameterInfo Class
</commit_message>
<xml_diff>
--- a/Convert IGS_OPC_to_Taglist_ProgrammingLogic.docx
+++ b/Convert IGS_OPC_to_Taglist_ProgrammingLogic.docx
@@ -62,7 +62,13 @@
         </w:numPr>
       </w:pPr>
       <w:r>
-        <w:t xml:space="preserve">Using FIFO sequence to push the tags into the array. The order of the array work as the </w:t>
+        <w:t>Using FIFO sequence to push the tags into the array</w:t>
+      </w:r>
+      <w:r>
+        <w:t xml:space="preserve"> list</w:t>
+      </w:r>
+      <w:r>
+        <w:t xml:space="preserve">. The order of the array work as the </w:t>
       </w:r>
       <w:proofErr w:type="spellStart"/>
       <w:r>
@@ -78,11 +84,17 @@
       </w:r>
       <w:proofErr w:type="spellEnd"/>
       <w:r>
-        <w:t xml:space="preserve">. </w:t>
+        <w:t>.</w:t>
+      </w:r>
+      <w:r>
+        <w:t xml:space="preserve"> </w:t>
       </w:r>
       <w:proofErr w:type="gramStart"/>
       <w:r>
-        <w:t>Array[</w:t>
+        <w:t>List</w:t>
+      </w:r>
+      <w:r>
+        <w:t>[</w:t>
       </w:r>
       <w:proofErr w:type="gramEnd"/>
       <w:r>
@@ -129,12 +141,46 @@
       <w:r>
         <w:t>Datatypes</w:t>
       </w:r>
+      <w:r>
+        <w:t xml:space="preserve"> in excel</w:t>
+      </w:r>
+    </w:p>
+    <w:p/>
+    <w:p>
+      <w:r>
+        <w:t>Notes: We are using Lists instead of arrays for the dynamic resizing feature of lists</w:t>
+      </w:r>
+    </w:p>
+    <w:p/>
+    <w:p>
+      <w:r>
+        <w:t xml:space="preserve">We have 2 Data structures. A </w:t>
+      </w:r>
+      <w:r>
+        <w:t>Dictionary and a List.</w:t>
+      </w:r>
+    </w:p>
+    <w:p/>
+    <w:p>
+      <w:r>
+        <w:t>Where the key of the dictionary</w:t>
+      </w:r>
       <w:bookmarkStart w:id="0" w:name="_GoBack"/>
       <w:bookmarkEnd w:id="0"/>
-      <w:r>
-        <w:t xml:space="preserve"> in excel</w:t>
-      </w:r>
     </w:p>
+    <w:p/>
+    <w:p/>
+    <w:p>
+      <w:r>
+        <w:t>Changes to write to in Excel file.</w:t>
+      </w:r>
+    </w:p>
+    <w:p>
+      <w:r>
+        <w:t>A3 cell = name of the tab</w:t>
+      </w:r>
+    </w:p>
+    <w:p/>
     <w:sectPr>
       <w:pgSz w:w="12240" w:h="15840"/>
       <w:pgMar w:top="1440" w:right="1440" w:bottom="1440" w:left="1440" w:header="720" w:footer="720" w:gutter="0"/>

</xml_diff>